<commit_message>
Finished References Made minor tweaks and accurately labelled all other chapters
</commit_message>
<xml_diff>
--- a/Conclusion Chapter Five.docx
+++ b/Conclusion Chapter Five.docx
@@ -410,7 +410,18 @@
           <w:sz w:val="26"/>
           <w:szCs w:val="26"/>
         </w:rPr>
-        <w:t>I only need to upload code to GitHub once and it does the rest for me</w:t>
+        <w:t xml:space="preserve">I only need to upload code to GitHub once </w:t>
+      </w:r>
+      <w:bookmarkStart w:id="0" w:name="_GoBack"/>
+      <w:bookmarkEnd w:id="0"/>
+      <w:r>
+        <w:rPr>
+          <w:rFonts w:ascii="Times New Roman" w:hAnsi="Times New Roman" w:cs="Times New Roman"/>
+          <w:bCs/>
+          <w:sz w:val="26"/>
+          <w:szCs w:val="26"/>
+        </w:rPr>
+        <w:t>and it does the rest for me</w:t>
       </w:r>
       <w:r>
         <w:rPr>
@@ -560,8 +571,6 @@
         </w:rPr>
         <w:t>Sometimes bad internet connection</w:t>
       </w:r>
-      <w:bookmarkStart w:id="0" w:name="_GoBack"/>
-      <w:bookmarkEnd w:id="0"/>
     </w:p>
     <w:p>
       <w:pPr>
@@ -591,16 +600,124 @@
           <w:sz w:val="26"/>
           <w:szCs w:val="26"/>
         </w:rPr>
-        <w:t xml:space="preserve">5.2 </w:t>
-      </w:r>
-      <w:r>
-        <w:rPr>
-          <w:rFonts w:ascii="Times New Roman" w:hAnsi="Times New Roman" w:cs="Times New Roman"/>
-          <w:b/>
-          <w:sz w:val="26"/>
-          <w:szCs w:val="26"/>
-        </w:rPr>
-        <w:t>Recommendation/suggestion for future work</w:t>
+        <w:t>5.</w:t>
+      </w:r>
+      <w:r>
+        <w:rPr>
+          <w:rFonts w:ascii="Times New Roman" w:hAnsi="Times New Roman" w:cs="Times New Roman"/>
+          <w:b/>
+          <w:sz w:val="26"/>
+          <w:szCs w:val="26"/>
+        </w:rPr>
+        <w:t>3</w:t>
+      </w:r>
+      <w:r>
+        <w:rPr>
+          <w:rFonts w:ascii="Times New Roman" w:hAnsi="Times New Roman" w:cs="Times New Roman"/>
+          <w:b/>
+          <w:sz w:val="26"/>
+          <w:szCs w:val="26"/>
+        </w:rPr>
+        <w:t xml:space="preserve"> </w:t>
+      </w:r>
+      <w:r>
+        <w:rPr>
+          <w:rFonts w:ascii="Times New Roman" w:hAnsi="Times New Roman" w:cs="Times New Roman"/>
+          <w:b/>
+          <w:sz w:val="26"/>
+          <w:szCs w:val="26"/>
+        </w:rPr>
+        <w:t>Recommendation</w:t>
+      </w:r>
+      <w:r>
+        <w:rPr>
+          <w:rFonts w:ascii="Times New Roman" w:hAnsi="Times New Roman" w:cs="Times New Roman"/>
+          <w:b/>
+          <w:sz w:val="26"/>
+          <w:szCs w:val="26"/>
+        </w:rPr>
+        <w:t>s</w:t>
+      </w:r>
+      <w:r>
+        <w:rPr>
+          <w:rFonts w:ascii="Times New Roman" w:hAnsi="Times New Roman" w:cs="Times New Roman"/>
+          <w:b/>
+          <w:sz w:val="26"/>
+          <w:szCs w:val="26"/>
+        </w:rPr>
+        <w:t>/</w:t>
+      </w:r>
+      <w:r>
+        <w:rPr>
+          <w:rFonts w:ascii="Times New Roman" w:hAnsi="Times New Roman" w:cs="Times New Roman"/>
+          <w:b/>
+          <w:sz w:val="26"/>
+          <w:szCs w:val="26"/>
+        </w:rPr>
+        <w:t>S</w:t>
+      </w:r>
+      <w:r>
+        <w:rPr>
+          <w:rFonts w:ascii="Times New Roman" w:hAnsi="Times New Roman" w:cs="Times New Roman"/>
+          <w:b/>
+          <w:sz w:val="26"/>
+          <w:szCs w:val="26"/>
+        </w:rPr>
+        <w:t>uggestion</w:t>
+      </w:r>
+      <w:r>
+        <w:rPr>
+          <w:rFonts w:ascii="Times New Roman" w:hAnsi="Times New Roman" w:cs="Times New Roman"/>
+          <w:b/>
+          <w:sz w:val="26"/>
+          <w:szCs w:val="26"/>
+        </w:rPr>
+        <w:t>s</w:t>
+      </w:r>
+      <w:r>
+        <w:rPr>
+          <w:rFonts w:ascii="Times New Roman" w:hAnsi="Times New Roman" w:cs="Times New Roman"/>
+          <w:b/>
+          <w:sz w:val="26"/>
+          <w:szCs w:val="26"/>
+        </w:rPr>
+        <w:t xml:space="preserve"> for </w:t>
+      </w:r>
+      <w:r>
+        <w:rPr>
+          <w:rFonts w:ascii="Times New Roman" w:hAnsi="Times New Roman" w:cs="Times New Roman"/>
+          <w:b/>
+          <w:sz w:val="26"/>
+          <w:szCs w:val="26"/>
+        </w:rPr>
+        <w:t>F</w:t>
+      </w:r>
+      <w:r>
+        <w:rPr>
+          <w:rFonts w:ascii="Times New Roman" w:hAnsi="Times New Roman" w:cs="Times New Roman"/>
+          <w:b/>
+          <w:sz w:val="26"/>
+          <w:szCs w:val="26"/>
+        </w:rPr>
+        <w:t xml:space="preserve">uture </w:t>
+      </w:r>
+      <w:r>
+        <w:rPr>
+          <w:rFonts w:ascii="Times New Roman" w:hAnsi="Times New Roman" w:cs="Times New Roman"/>
+          <w:b/>
+          <w:sz w:val="26"/>
+          <w:szCs w:val="26"/>
+        </w:rPr>
+        <w:t>W</w:t>
+      </w:r>
+      <w:r>
+        <w:rPr>
+          <w:rFonts w:ascii="Times New Roman" w:hAnsi="Times New Roman" w:cs="Times New Roman"/>
+          <w:b/>
+          <w:sz w:val="26"/>
+          <w:szCs w:val="26"/>
+        </w:rPr>
+        <w:t>ork</w:t>
       </w:r>
       <w:r>
         <w:rPr>
@@ -1314,6 +1431,7 @@
     <w:lsdException w:name="HTML Sample" w:semiHidden="1" w:unhideWhenUsed="1"/>
     <w:lsdException w:name="HTML Typewriter" w:semiHidden="1" w:unhideWhenUsed="1"/>
     <w:lsdException w:name="HTML Variable" w:semiHidden="1" w:unhideWhenUsed="1"/>
+    <w:lsdException w:name="Normal Table" w:semiHidden="1" w:unhideWhenUsed="1"/>
     <w:lsdException w:name="annotation subject" w:semiHidden="1" w:unhideWhenUsed="1"/>
     <w:lsdException w:name="No List" w:semiHidden="1" w:unhideWhenUsed="1"/>
     <w:lsdException w:name="Outline List 1" w:semiHidden="1" w:unhideWhenUsed="1"/>
@@ -1356,8 +1474,11 @@
     <w:lsdException w:name="Table Contemporary" w:semiHidden="1" w:unhideWhenUsed="1"/>
     <w:lsdException w:name="Table Elegant" w:semiHidden="1" w:unhideWhenUsed="1"/>
     <w:lsdException w:name="Table Professional" w:semiHidden="1" w:unhideWhenUsed="1"/>
+    <w:lsdException w:name="Table Subtle 1" w:semiHidden="1" w:unhideWhenUsed="1"/>
     <w:lsdException w:name="Table Subtle 2" w:semiHidden="1" w:unhideWhenUsed="1"/>
     <w:lsdException w:name="Table Web 1" w:semiHidden="1" w:unhideWhenUsed="1"/>
+    <w:lsdException w:name="Table Web 2" w:semiHidden="1" w:unhideWhenUsed="1"/>
+    <w:lsdException w:name="Table Web 3" w:semiHidden="1" w:unhideWhenUsed="1"/>
     <w:lsdException w:name="Balloon Text" w:semiHidden="1" w:unhideWhenUsed="1"/>
     <w:lsdException w:name="Table Grid" w:uiPriority="39"/>
     <w:lsdException w:name="Table Theme" w:semiHidden="1" w:unhideWhenUsed="1"/>

</xml_diff>